<commit_message>
Build site at 2022-03-21 16:27:16 UTC
</commit_message>
<xml_diff>
--- a/assets/disciplinas/LOM3096.docx
+++ b/assets/disciplinas/LOM3096.docx
@@ -74,6 +74,10 @@
       </w:pPr>
       <w:r>
         <w:t>5840726 - Cristina Bormio Nunes</w:t>
+        <w:br/>
+      </w:r>
+      <w:r>
+        <w:t>1341653 - Maria José Ramos Sandim</w:t>
       </w:r>
     </w:p>
     <w:p>

</xml_diff>